<commit_message>
Revert "Merge branch 'main' of https://git.fhict.nl/I524441/the-clubhouse-s2-group-project"
This reverts commit 9c40d7d260fe384fe1458969d14634aa5fd27ae3, reversing
changes made to 9ea924137eae8c9d4362640e0ddd588420f77789.
</commit_message>
<xml_diff>
--- a/Project_Plan.docx
+++ b/Project_Plan.docx
@@ -50,347 +50,12 @@
       </w:r>
     </w:p>
     <w:p>
-      <w:r>
-        <w:t>Client: Media Bazaar (Eindhoven branch)</w:t>
-      </w:r>
-    </w:p>
-    <w:p>
-      <w:r>
-        <w:t>Contact: Henriette (Manager)</w:t>
-      </w:r>
-    </w:p>
-    <w:p>
-      <w:r>
-        <w:t>Company: Jupiter</w:t>
-      </w:r>
-    </w:p>
-    <w:p/>
-    <w:p>
-      <w:r>
-        <w:t xml:space="preserve">Team: </w:t>
-      </w:r>
-      <w:r>
-        <w:t>The Clubhouse</w:t>
-      </w:r>
-    </w:p>
-    <w:p>
-      <w:r>
-        <w:t>Contact:</w:t>
-      </w:r>
-      <w:r>
-        <w:t xml:space="preserve"> Georgi Tinchev (Manager)</w:t>
-      </w:r>
-    </w:p>
-    <w:p>
-      <w:r>
-        <w:t>Team</w:t>
-      </w:r>
-      <w:r>
-        <w:t xml:space="preserve"> members</w:t>
-      </w:r>
-      <w:r>
-        <w:t>:</w:t>
-      </w:r>
-      <w:r>
-        <w:t xml:space="preserve"> Georgi Ivanov, Boris Petrov, Matei, </w:t>
-      </w:r>
-      <w:r>
-        <w:t>Georgi Tinchev</w:t>
-      </w:r>
-      <w:r>
-        <w:t xml:space="preserve"> </w:t>
-      </w:r>
-      <w:r>
-        <w:t xml:space="preserve"> </w:t>
-      </w:r>
-    </w:p>
-    <w:p/>
-    <w:p>
       <w:pPr>
-        <w:pStyle w:val="ListParagraph"/>
-        <w:numPr>
-          <w:ilvl w:val="0"/>
-          <w:numId w:val="1"/>
-        </w:numPr>
         <w:rPr>
           <w:b/>
           <w:bCs/>
-          <w:sz w:val="28"/>
-          <w:szCs w:val="28"/>
         </w:rPr>
       </w:pPr>
-      <w:r>
-        <w:rPr>
-          <w:b/>
-          <w:bCs/>
-          <w:sz w:val="28"/>
-          <w:szCs w:val="28"/>
-        </w:rPr>
-        <w:t>Current Situation:</w:t>
-      </w:r>
-    </w:p>
-    <w:p>
-      <w:r>
-        <w:t>Media Bazaar is opening a new store in Eindhoven and needs a system to manage employees and stock.</w:t>
-      </w:r>
-    </w:p>
-    <w:p>
-      <w:r>
-        <w:t>Jupiter, the parent company, uses various methods (online calendars, spreadsheets) that are unreliable and too detailed for their needs.</w:t>
-      </w:r>
-    </w:p>
-    <w:p/>
-    <w:p>
-      <w:r>
-        <w:t>Problem Description:</w:t>
-      </w:r>
-    </w:p>
-    <w:p>
-      <w:r>
-        <w:t>Media Bazaar lacks a centralized and efficient system for managing employee information, assigning work shifts, and tracking stock. This leads to difficulties in:</w:t>
-      </w:r>
-    </w:p>
-    <w:p/>
-    <w:p>
-      <w:r>
-        <w:t>Maintaining accurate employee records.</w:t>
-      </w:r>
-    </w:p>
-    <w:p>
-      <w:r>
-        <w:t>Efficiently managing work schedules.</w:t>
-      </w:r>
-    </w:p>
-    <w:p>
-      <w:r>
-        <w:t>Keeping track of inventory levels.</w:t>
-      </w:r>
-    </w:p>
-    <w:p/>
-    <w:p>
-      <w:r>
-        <w:t>Project Goal:</w:t>
-      </w:r>
-    </w:p>
-    <w:p>
-      <w:r>
-        <w:t>Develop a software solution that allows Media Bazaar to:</w:t>
-      </w:r>
-    </w:p>
-    <w:p>
-      <w:r>
-        <w:t>Manage employee information (add, remove, edit).</w:t>
-      </w:r>
-    </w:p>
-    <w:p>
-      <w:r>
-        <w:t>Assign and view work shifts for individual employees and the entire store.</w:t>
-      </w:r>
-    </w:p>
-    <w:p>
-      <w:r>
-        <w:t>Track stock levels and manage re-shelving requests.</w:t>
-      </w:r>
-    </w:p>
-    <w:p/>
-    <w:p/>
-    <w:p>
-      <w:r>
-        <w:lastRenderedPageBreak/>
-        <w:t>Deliverables:</w:t>
-      </w:r>
-    </w:p>
-    <w:p>
-      <w:r>
-        <w:t>Functional software application for employee and stock management.</w:t>
-      </w:r>
-    </w:p>
-    <w:p>
-      <w:r>
-        <w:t>User manuals for administration, management, and depot workers.</w:t>
-      </w:r>
-    </w:p>
-    <w:p>
-      <w:r>
-        <w:t>Installation guide for the software application.</w:t>
-      </w:r>
-    </w:p>
-    <w:p/>
-    <w:p>
-      <w:r>
-        <w:t>Non-Deliverables:</w:t>
-      </w:r>
-    </w:p>
-    <w:p>
-      <w:r>
-        <w:t>Website for employee scheduling (future development).</w:t>
-      </w:r>
-    </w:p>
-    <w:p>
-      <w:r>
-        <w:t>Integration with existing Jupiter systems (outside of project scope).</w:t>
-      </w:r>
-    </w:p>
-    <w:p>
-      <w:r>
-        <w:t>Mobile application access (future development).</w:t>
-      </w:r>
-    </w:p>
-    <w:p/>
-    <w:p>
-      <w:r>
-        <w:t>Constraints:</w:t>
-      </w:r>
-    </w:p>
-    <w:p>
-      <w:r>
-        <w:t>Time: Project needs to be completed before the store opening (deadline to be determined).</w:t>
-      </w:r>
-    </w:p>
-    <w:p>
-      <w:r>
-        <w:t>Budget: Development costs should be within the allocated budget (to be determined).</w:t>
-      </w:r>
-    </w:p>
-    <w:p>
-      <w:r>
-        <w:t>Programming language: [Chosen language, e.g., Python, Java].</w:t>
-      </w:r>
-    </w:p>
-    <w:p/>
-    <w:p>
-      <w:r>
-        <w:t>Phasing:</w:t>
-      </w:r>
-    </w:p>
-    <w:p>
-      <w:r>
-        <w:t>1. Requirements Gathering:</w:t>
-      </w:r>
-    </w:p>
-    <w:p>
-      <w:r>
-        <w:t xml:space="preserve">    Conduct additional interviews with stakeholders to gather detailed user requirements (MoSCoW prioritization).</w:t>
-      </w:r>
-    </w:p>
-    <w:p>
-      <w:r>
-        <w:t xml:space="preserve">    Develop User Requirements Specification (URS) document.</w:t>
-      </w:r>
-    </w:p>
-    <w:p>
-      <w:r>
-        <w:t xml:space="preserve">    Milestone 1: Approved URS document.</w:t>
-      </w:r>
-    </w:p>
-    <w:p>
-      <w:r>
-        <w:t>2. System Design:</w:t>
-      </w:r>
-    </w:p>
-    <w:p>
-      <w:r>
-        <w:t xml:space="preserve">    Design the system architecture, database schema, and user interface mockups.</w:t>
-      </w:r>
-    </w:p>
-    <w:p>
-      <w:r>
-        <w:t xml:space="preserve">    Milestone 2: Approved system design documents.</w:t>
-      </w:r>
-    </w:p>
-    <w:p>
-      <w:r>
-        <w:t>3. Development</w:t>
-      </w:r>
-      <w:r>
-        <w:t>:</w:t>
-      </w:r>
-    </w:p>
-    <w:p>
-      <w:r>
-        <w:t xml:space="preserve">    Develop and test the software application based on approved design.</w:t>
-      </w:r>
-    </w:p>
-    <w:p>
-      <w:r>
-        <w:t xml:space="preserve">    Conduct unit testing and integration testing.</w:t>
-      </w:r>
-    </w:p>
-    <w:p>
-      <w:r>
-        <w:t xml:space="preserve">    </w:t>
-      </w:r>
-      <w:r>
-        <w:t>M</w:t>
-      </w:r>
-      <w:r>
-        <w:t>ilestone 3: Functional and tested software application.</w:t>
-      </w:r>
-    </w:p>
-    <w:p/>
-    <w:p>
-      <w:r>
-        <w:lastRenderedPageBreak/>
-        <w:t>4. Deployment:</w:t>
-      </w:r>
-    </w:p>
-    <w:p>
-      <w:r>
-        <w:t xml:space="preserve">    Install the software application on Media Bazaar hardware.</w:t>
-      </w:r>
-    </w:p>
-    <w:p>
-      <w:r>
-        <w:t xml:space="preserve">    Train users on how to use the system.</w:t>
-      </w:r>
-    </w:p>
-    <w:p>
-      <w:r>
-        <w:t xml:space="preserve">    Milestone 4: Successfully deployed and operational system.</w:t>
-      </w:r>
-    </w:p>
-    <w:p>
-      <w:r>
-        <w:t>5. Maintenance:</w:t>
-      </w:r>
-    </w:p>
-    <w:p>
-      <w:r>
-        <w:t xml:space="preserve">    Provide ongoing support and address any bugs or issues after deployment.</w:t>
-      </w:r>
-    </w:p>
-    <w:p/>
-    <w:p>
-      <w:r>
-        <w:t>This project plan provides a high-level overview of the project. Each phase will be further detailed with specific tasks, timelines, and responsibilities assigned to team members.</w:t>
-      </w:r>
-    </w:p>
-    <w:p/>
-    <w:p>
-      <w:r>
-        <w:t>Additional Notes:</w:t>
-      </w:r>
-    </w:p>
-    <w:p>
-      <w:r>
-        <w:t>The project team will work closely with Media Bazaar representatives to ensure the solution meets their needs and expectations.</w:t>
-      </w:r>
-    </w:p>
-    <w:p>
-      <w:r>
-        <w:t>Regular communication and progress reports will be shared with the client.</w:t>
-      </w:r>
-    </w:p>
-    <w:p>
-      <w:r>
-        <w:t>The project scope may be adjusted based on further discussions and prioritization with the client.</w:t>
-      </w:r>
-    </w:p>
-    <w:p/>
-    <w:p>
-      <w:r>
-        <w:t>By following this plan and adopting a collaborative approach, the project team aims to deliver a successful software solution that empowers Media Bazaar to efficiently manage their employees and stock.</w:t>
-      </w:r>
     </w:p>
     <w:sectPr>
       <w:pgSz w:w="12240" w:h="15840"/>
@@ -400,103 +65,6 @@
     </w:sectPr>
   </w:body>
 </w:document>
-</file>
-
-<file path=word/numbering.xml><?xml version="1.0" encoding="utf-8"?>
-<w:numbering xmlns:wpc="http://schemas.microsoft.com/office/word/2010/wordprocessingCanvas" xmlns:cx="http://schemas.microsoft.com/office/drawing/2014/chartex" xmlns:cx1="http://schemas.microsoft.com/office/drawing/2015/9/8/chartex" xmlns:cx2="http://schemas.microsoft.com/office/drawing/2015/10/21/chartex" xmlns:cx3="http://schemas.microsoft.com/office/drawing/2016/5/9/chartex" xmlns:cx4="http://schemas.microsoft.com/office/drawing/2016/5/10/chartex" xmlns:cx5="http://schemas.microsoft.com/office/drawing/2016/5/11/chartex" xmlns:cx6="http://schemas.microsoft.com/office/drawing/2016/5/12/chartex" xmlns:cx7="http://schemas.microsoft.com/office/drawing/2016/5/13/chartex" xmlns:cx8="http://schemas.microsoft.com/office/drawing/2016/5/14/chartex" xmlns:mc="http://schemas.openxmlformats.org/markup-compatibility/2006" xmlns:aink="http://schemas.microsoft.com/office/drawing/2016/ink" xmlns:am3d="http://schemas.microsoft.com/office/drawing/2017/model3d" xmlns:o="urn:schemas-microsoft-com:office:office" xmlns:oel="http://schemas.microsoft.com/office/2019/extlst" xmlns:r="http://schemas.openxmlformats.org/officeDocument/2006/relationships" xmlns:m="http://schemas.openxmlformats.org/officeDocument/2006/math" xmlns:v="urn:schemas-microsoft-com:vml" xmlns:wp14="http://schemas.microsoft.com/office/word/2010/wordprocessingDrawing" xmlns:wp="http://schemas.openxmlformats.org/drawingml/2006/wordprocessingDrawing" xmlns:w10="urn:schemas-microsoft-com:office:word" xmlns:w="http://schemas.openxmlformats.org/wordprocessingml/2006/main" xmlns:w14="http://schemas.microsoft.com/office/word/2010/wordml" xmlns:w15="http://schemas.microsoft.com/office/word/2012/wordml" xmlns:w16cex="http://schemas.microsoft.com/office/word/2018/wordml/cex" xmlns:w16cid="http://schemas.microsoft.com/office/word/2016/wordml/cid" xmlns:w16="http://schemas.microsoft.com/office/word/2018/wordml" xmlns:w16sdtdh="http://schemas.microsoft.com/office/word/2020/wordml/sdtdatahash" xmlns:w16se="http://schemas.microsoft.com/office/word/2015/wordml/symex" xmlns:wpg="http://schemas.microsoft.com/office/word/2010/wordprocessingGroup" xmlns:wpi="http://schemas.microsoft.com/office/word/2010/wordprocessingInk" xmlns:wne="http://schemas.microsoft.com/office/word/2006/wordml" xmlns:wps="http://schemas.microsoft.com/office/word/2010/wordprocessingShape" mc:Ignorable="w14 w15 w16se w16cid w16 w16cex w16sdtdh wp14">
-  <w:abstractNum w:abstractNumId="0" w15:restartNumberingAfterBreak="0">
-    <w:nsid w:val="5A16470A"/>
-    <w:multiLevelType w:val="hybridMultilevel"/>
-    <w:tmpl w:val="2E0624CC"/>
-    <w:lvl w:ilvl="0" w:tplc="0409000F">
-      <w:start w:val="1"/>
-      <w:numFmt w:val="decimal"/>
-      <w:lvlText w:val="%1."/>
-      <w:lvlJc w:val="left"/>
-      <w:pPr>
-        <w:ind w:left="720" w:hanging="360"/>
-      </w:pPr>
-      <w:rPr>
-        <w:rFonts w:hint="default"/>
-      </w:rPr>
-    </w:lvl>
-    <w:lvl w:ilvl="1" w:tplc="04090019" w:tentative="1">
-      <w:start w:val="1"/>
-      <w:numFmt w:val="lowerLetter"/>
-      <w:lvlText w:val="%2."/>
-      <w:lvlJc w:val="left"/>
-      <w:pPr>
-        <w:ind w:left="1440" w:hanging="360"/>
-      </w:pPr>
-    </w:lvl>
-    <w:lvl w:ilvl="2" w:tplc="0409001B" w:tentative="1">
-      <w:start w:val="1"/>
-      <w:numFmt w:val="lowerRoman"/>
-      <w:lvlText w:val="%3."/>
-      <w:lvlJc w:val="right"/>
-      <w:pPr>
-        <w:ind w:left="2160" w:hanging="180"/>
-      </w:pPr>
-    </w:lvl>
-    <w:lvl w:ilvl="3" w:tplc="0409000F" w:tentative="1">
-      <w:start w:val="1"/>
-      <w:numFmt w:val="decimal"/>
-      <w:lvlText w:val="%4."/>
-      <w:lvlJc w:val="left"/>
-      <w:pPr>
-        <w:ind w:left="2880" w:hanging="360"/>
-      </w:pPr>
-    </w:lvl>
-    <w:lvl w:ilvl="4" w:tplc="04090019" w:tentative="1">
-      <w:start w:val="1"/>
-      <w:numFmt w:val="lowerLetter"/>
-      <w:lvlText w:val="%5."/>
-      <w:lvlJc w:val="left"/>
-      <w:pPr>
-        <w:ind w:left="3600" w:hanging="360"/>
-      </w:pPr>
-    </w:lvl>
-    <w:lvl w:ilvl="5" w:tplc="0409001B" w:tentative="1">
-      <w:start w:val="1"/>
-      <w:numFmt w:val="lowerRoman"/>
-      <w:lvlText w:val="%6."/>
-      <w:lvlJc w:val="right"/>
-      <w:pPr>
-        <w:ind w:left="4320" w:hanging="180"/>
-      </w:pPr>
-    </w:lvl>
-    <w:lvl w:ilvl="6" w:tplc="0409000F" w:tentative="1">
-      <w:start w:val="1"/>
-      <w:numFmt w:val="decimal"/>
-      <w:lvlText w:val="%7."/>
-      <w:lvlJc w:val="left"/>
-      <w:pPr>
-        <w:ind w:left="5040" w:hanging="360"/>
-      </w:pPr>
-    </w:lvl>
-    <w:lvl w:ilvl="7" w:tplc="04090019" w:tentative="1">
-      <w:start w:val="1"/>
-      <w:numFmt w:val="lowerLetter"/>
-      <w:lvlText w:val="%8."/>
-      <w:lvlJc w:val="left"/>
-      <w:pPr>
-        <w:ind w:left="5760" w:hanging="360"/>
-      </w:pPr>
-    </w:lvl>
-    <w:lvl w:ilvl="8" w:tplc="0409001B" w:tentative="1">
-      <w:start w:val="1"/>
-      <w:numFmt w:val="lowerRoman"/>
-      <w:lvlText w:val="%9."/>
-      <w:lvlJc w:val="right"/>
-      <w:pPr>
-        <w:ind w:left="6480" w:hanging="180"/>
-      </w:pPr>
-    </w:lvl>
-  </w:abstractNum>
-  <w:num w:numId="1" w16cid:durableId="683360597">
-    <w:abstractNumId w:val="0"/>
-  </w:num>
-</w:numbering>
 </file>
 
 <file path=word/styles.xml><?xml version="1.0" encoding="utf-8"?>
@@ -903,6 +471,7 @@
   <w:style w:type="character" w:default="1" w:styleId="DefaultParagraphFont">
     <w:name w:val="Default Paragraph Font"/>
     <w:uiPriority w:val="1"/>
+    <w:semiHidden/>
     <w:unhideWhenUsed/>
   </w:style>
   <w:style w:type="table" w:default="1" w:styleId="TableNormal">
@@ -925,17 +494,6 @@
     <w:uiPriority w:val="99"/>
     <w:semiHidden/>
     <w:unhideWhenUsed/>
-  </w:style>
-  <w:style w:type="paragraph" w:styleId="ListParagraph">
-    <w:name w:val="List Paragraph"/>
-    <w:basedOn w:val="Normal"/>
-    <w:uiPriority w:val="34"/>
-    <w:qFormat/>
-    <w:rsid w:val="004F57A0"/>
-    <w:pPr>
-      <w:ind w:left="720"/>
-      <w:contextualSpacing/>
-    </w:pPr>
   </w:style>
 </w:styles>
 </file>

</xml_diff>

<commit_message>
Project creation and some images
grrra, skkkrrrt, vroouum, pew pew
</commit_message>
<xml_diff>
--- a/Project_Plan.docx
+++ b/Project_Plan.docx
@@ -1,6 +1,6 @@
 
 <file path=word/document.xml><?xml version="1.0" encoding="utf-8"?>
-<w:document xmlns:wpc="http://schemas.microsoft.com/office/word/2010/wordprocessingCanvas" xmlns:cx="http://schemas.microsoft.com/office/drawing/2014/chartex" xmlns:cx1="http://schemas.microsoft.com/office/drawing/2015/9/8/chartex" xmlns:cx2="http://schemas.microsoft.com/office/drawing/2015/10/21/chartex" xmlns:cx3="http://schemas.microsoft.com/office/drawing/2016/5/9/chartex" xmlns:cx4="http://schemas.microsoft.com/office/drawing/2016/5/10/chartex" xmlns:cx5="http://schemas.microsoft.com/office/drawing/2016/5/11/chartex" xmlns:cx6="http://schemas.microsoft.com/office/drawing/2016/5/12/chartex" xmlns:cx7="http://schemas.microsoft.com/office/drawing/2016/5/13/chartex" xmlns:cx8="http://schemas.microsoft.com/office/drawing/2016/5/14/chartex" xmlns:mc="http://schemas.openxmlformats.org/markup-compatibility/2006" xmlns:aink="http://schemas.microsoft.com/office/drawing/2016/ink" xmlns:am3d="http://schemas.microsoft.com/office/drawing/2017/model3d" xmlns:o="urn:schemas-microsoft-com:office:office" xmlns:oel="http://schemas.microsoft.com/office/2019/extlst" xmlns:r="http://schemas.openxmlformats.org/officeDocument/2006/relationships" xmlns:m="http://schemas.openxmlformats.org/officeDocument/2006/math" xmlns:v="urn:schemas-microsoft-com:vml" xmlns:wp14="http://schemas.microsoft.com/office/word/2010/wordprocessingDrawing" xmlns:wp="http://schemas.openxmlformats.org/drawingml/2006/wordprocessingDrawing" xmlns:w10="urn:schemas-microsoft-com:office:word" xmlns:w="http://schemas.openxmlformats.org/wordprocessingml/2006/main" xmlns:w14="http://schemas.microsoft.com/office/word/2010/wordml" xmlns:w15="http://schemas.microsoft.com/office/word/2012/wordml" xmlns:w16cex="http://schemas.microsoft.com/office/word/2018/wordml/cex" xmlns:w16cid="http://schemas.microsoft.com/office/word/2016/wordml/cid" xmlns:w16="http://schemas.microsoft.com/office/word/2018/wordml" xmlns:w16du="http://schemas.microsoft.com/office/word/2023/wordml/word16du" xmlns:w16sdtdh="http://schemas.microsoft.com/office/word/2020/wordml/sdtdatahash" xmlns:w16se="http://schemas.microsoft.com/office/word/2015/wordml/symex" xmlns:wpg="http://schemas.microsoft.com/office/word/2010/wordprocessingGroup" xmlns:wpi="http://schemas.microsoft.com/office/word/2010/wordprocessingInk" xmlns:wne="http://schemas.microsoft.com/office/word/2006/wordml" xmlns:wps="http://schemas.microsoft.com/office/word/2010/wordprocessingShape" mc:Ignorable="w14 w15 w16se w16cid w16 w16cex w16sdtdh w16du wp14">
+<w:document xmlns:wpc="http://schemas.microsoft.com/office/word/2010/wordprocessingCanvas" xmlns:cx="http://schemas.microsoft.com/office/drawing/2014/chartex" xmlns:cx1="http://schemas.microsoft.com/office/drawing/2015/9/8/chartex" xmlns:cx2="http://schemas.microsoft.com/office/drawing/2015/10/21/chartex" xmlns:cx3="http://schemas.microsoft.com/office/drawing/2016/5/9/chartex" xmlns:cx4="http://schemas.microsoft.com/office/drawing/2016/5/10/chartex" xmlns:cx5="http://schemas.microsoft.com/office/drawing/2016/5/11/chartex" xmlns:cx6="http://schemas.microsoft.com/office/drawing/2016/5/12/chartex" xmlns:cx7="http://schemas.microsoft.com/office/drawing/2016/5/13/chartex" xmlns:cx8="http://schemas.microsoft.com/office/drawing/2016/5/14/chartex" xmlns:mc="http://schemas.openxmlformats.org/markup-compatibility/2006" xmlns:aink="http://schemas.microsoft.com/office/drawing/2016/ink" xmlns:am3d="http://schemas.microsoft.com/office/drawing/2017/model3d" xmlns:o="urn:schemas-microsoft-com:office:office" xmlns:oel="http://schemas.microsoft.com/office/2019/extlst" xmlns:r="http://schemas.openxmlformats.org/officeDocument/2006/relationships" xmlns:m="http://schemas.openxmlformats.org/officeDocument/2006/math" xmlns:v="urn:schemas-microsoft-com:vml" xmlns:wp14="http://schemas.microsoft.com/office/word/2010/wordprocessingDrawing" xmlns:wp="http://schemas.openxmlformats.org/drawingml/2006/wordprocessingDrawing" xmlns:w10="urn:schemas-microsoft-com:office:word" xmlns:w="http://schemas.openxmlformats.org/wordprocessingml/2006/main" xmlns:w14="http://schemas.microsoft.com/office/word/2010/wordml" xmlns:w15="http://schemas.microsoft.com/office/word/2012/wordml" xmlns:w16cex="http://schemas.microsoft.com/office/word/2018/wordml/cex" xmlns:w16cid="http://schemas.microsoft.com/office/word/2016/wordml/cid" xmlns:w16="http://schemas.microsoft.com/office/word/2018/wordml" xmlns:w16sdtdh="http://schemas.microsoft.com/office/word/2020/wordml/sdtdatahash" xmlns:w16se="http://schemas.microsoft.com/office/word/2015/wordml/symex" xmlns:wpg="http://schemas.microsoft.com/office/word/2010/wordprocessingGroup" xmlns:wpi="http://schemas.microsoft.com/office/word/2010/wordprocessingInk" xmlns:wne="http://schemas.microsoft.com/office/word/2006/wordml" xmlns:wps="http://schemas.microsoft.com/office/word/2010/wordprocessingShape" mc:Ignorable="w14 w15 w16se w16cid w16 w16cex w16sdtdh wp14">
   <w:body>
     <w:p>
       <w:pPr>
@@ -56,7 +56,16 @@
     </w:p>
     <w:p>
       <w:r>
-        <w:t>Contact: Henriette (Manager)</w:t>
+        <w:t xml:space="preserve">Contact: </w:t>
+      </w:r>
+      <w:r>
+        <w:t>Tülin</w:t>
+      </w:r>
+      <w:r>
+        <w:t xml:space="preserve"> </w:t>
+      </w:r>
+      <w:r>
+        <w:t>Erçelebi Ayyildiz</w:t>
       </w:r>
     </w:p>
     <w:p>
@@ -92,7 +101,13 @@
         <w:t>:</w:t>
       </w:r>
       <w:r>
-        <w:t xml:space="preserve"> Georgi Ivanov, Boris Petrov, Matei, Georgi Tinchev </w:t>
+        <w:t xml:space="preserve"> Georgi Ivanov, Boris Petrov, Matei</w:t>
+      </w:r>
+      <w:r>
+        <w:t xml:space="preserve"> Copoeru</w:t>
+      </w:r>
+      <w:r>
+        <w:t xml:space="preserve">, Georgi Tinchev </w:t>
       </w:r>
       <w:r>
         <w:t xml:space="preserve"> </w:t>
@@ -319,6 +334,7 @@
           <w:sz w:val="28"/>
           <w:szCs w:val="28"/>
         </w:rPr>
+        <w:lastRenderedPageBreak/>
         <w:t>Deliverables</w:t>
       </w:r>
       <w:r>
@@ -553,6 +569,12 @@
         <w:rPr>
           <w:color w:val="000000" w:themeColor="text1"/>
         </w:rPr>
+        <w:t>)</w:t>
+      </w:r>
+      <w:r>
+        <w:rPr>
+          <w:color w:val="000000" w:themeColor="text1"/>
+        </w:rPr>
         <w:t>.</w:t>
       </w:r>
     </w:p>
@@ -819,6 +841,7 @@
     </w:p>
     <w:p>
       <w:r>
+        <w:lastRenderedPageBreak/>
         <w:t>4. Deployment:</w:t>
       </w:r>
     </w:p>
@@ -898,7 +921,6 @@
         <w:t>Provide ongoing support and address any bugs or issues after deployment.</w:t>
       </w:r>
     </w:p>
-    <w:p/>
     <w:p>
       <w:r>
         <w:t>This project plan provides a high-level overview of the project. Each phase will be further detailed with specific tasks, timelines, and responsibilities assigned to team members.</w:t>
@@ -961,7 +983,7 @@
 </file>
 
 <file path=word/numbering.xml><?xml version="1.0" encoding="utf-8"?>
-<w:numbering xmlns:wpc="http://schemas.microsoft.com/office/word/2010/wordprocessingCanvas" xmlns:cx="http://schemas.microsoft.com/office/drawing/2014/chartex" xmlns:cx1="http://schemas.microsoft.com/office/drawing/2015/9/8/chartex" xmlns:cx2="http://schemas.microsoft.com/office/drawing/2015/10/21/chartex" xmlns:cx3="http://schemas.microsoft.com/office/drawing/2016/5/9/chartex" xmlns:cx4="http://schemas.microsoft.com/office/drawing/2016/5/10/chartex" xmlns:cx5="http://schemas.microsoft.com/office/drawing/2016/5/11/chartex" xmlns:cx6="http://schemas.microsoft.com/office/drawing/2016/5/12/chartex" xmlns:cx7="http://schemas.microsoft.com/office/drawing/2016/5/13/chartex" xmlns:cx8="http://schemas.microsoft.com/office/drawing/2016/5/14/chartex" xmlns:mc="http://schemas.openxmlformats.org/markup-compatibility/2006" xmlns:aink="http://schemas.microsoft.com/office/drawing/2016/ink" xmlns:am3d="http://schemas.microsoft.com/office/drawing/2017/model3d" xmlns:o="urn:schemas-microsoft-com:office:office" xmlns:oel="http://schemas.microsoft.com/office/2019/extlst" xmlns:r="http://schemas.openxmlformats.org/officeDocument/2006/relationships" xmlns:m="http://schemas.openxmlformats.org/officeDocument/2006/math" xmlns:v="urn:schemas-microsoft-com:vml" xmlns:wp14="http://schemas.microsoft.com/office/word/2010/wordprocessingDrawing" xmlns:wp="http://schemas.openxmlformats.org/drawingml/2006/wordprocessingDrawing" xmlns:w10="urn:schemas-microsoft-com:office:word" xmlns:w="http://schemas.openxmlformats.org/wordprocessingml/2006/main" xmlns:w14="http://schemas.microsoft.com/office/word/2010/wordml" xmlns:w15="http://schemas.microsoft.com/office/word/2012/wordml" xmlns:w16cex="http://schemas.microsoft.com/office/word/2018/wordml/cex" xmlns:w16cid="http://schemas.microsoft.com/office/word/2016/wordml/cid" xmlns:w16="http://schemas.microsoft.com/office/word/2018/wordml" xmlns:w16du="http://schemas.microsoft.com/office/word/2023/wordml/word16du" xmlns:w16sdtdh="http://schemas.microsoft.com/office/word/2020/wordml/sdtdatahash" xmlns:w16se="http://schemas.microsoft.com/office/word/2015/wordml/symex" xmlns:wpg="http://schemas.microsoft.com/office/word/2010/wordprocessingGroup" xmlns:wpi="http://schemas.microsoft.com/office/word/2010/wordprocessingInk" xmlns:wne="http://schemas.microsoft.com/office/word/2006/wordml" xmlns:wps="http://schemas.microsoft.com/office/word/2010/wordprocessingShape" mc:Ignorable="w14 w15 w16se w16cid w16 w16cex w16sdtdh w16du wp14">
+<w:numbering xmlns:wpc="http://schemas.microsoft.com/office/word/2010/wordprocessingCanvas" xmlns:cx="http://schemas.microsoft.com/office/drawing/2014/chartex" xmlns:cx1="http://schemas.microsoft.com/office/drawing/2015/9/8/chartex" xmlns:cx2="http://schemas.microsoft.com/office/drawing/2015/10/21/chartex" xmlns:cx3="http://schemas.microsoft.com/office/drawing/2016/5/9/chartex" xmlns:cx4="http://schemas.microsoft.com/office/drawing/2016/5/10/chartex" xmlns:cx5="http://schemas.microsoft.com/office/drawing/2016/5/11/chartex" xmlns:cx6="http://schemas.microsoft.com/office/drawing/2016/5/12/chartex" xmlns:cx7="http://schemas.microsoft.com/office/drawing/2016/5/13/chartex" xmlns:cx8="http://schemas.microsoft.com/office/drawing/2016/5/14/chartex" xmlns:mc="http://schemas.openxmlformats.org/markup-compatibility/2006" xmlns:aink="http://schemas.microsoft.com/office/drawing/2016/ink" xmlns:am3d="http://schemas.microsoft.com/office/drawing/2017/model3d" xmlns:o="urn:schemas-microsoft-com:office:office" xmlns:oel="http://schemas.microsoft.com/office/2019/extlst" xmlns:r="http://schemas.openxmlformats.org/officeDocument/2006/relationships" xmlns:m="http://schemas.openxmlformats.org/officeDocument/2006/math" xmlns:v="urn:schemas-microsoft-com:vml" xmlns:wp14="http://schemas.microsoft.com/office/word/2010/wordprocessingDrawing" xmlns:wp="http://schemas.openxmlformats.org/drawingml/2006/wordprocessingDrawing" xmlns:w10="urn:schemas-microsoft-com:office:word" xmlns:w="http://schemas.openxmlformats.org/wordprocessingml/2006/main" xmlns:w14="http://schemas.microsoft.com/office/word/2010/wordml" xmlns:w15="http://schemas.microsoft.com/office/word/2012/wordml" xmlns:w16cex="http://schemas.microsoft.com/office/word/2018/wordml/cex" xmlns:w16cid="http://schemas.microsoft.com/office/word/2016/wordml/cid" xmlns:w16="http://schemas.microsoft.com/office/word/2018/wordml" xmlns:w16sdtdh="http://schemas.microsoft.com/office/word/2020/wordml/sdtdatahash" xmlns:w16se="http://schemas.microsoft.com/office/word/2015/wordml/symex" xmlns:wpg="http://schemas.microsoft.com/office/word/2010/wordprocessingGroup" xmlns:wpi="http://schemas.microsoft.com/office/word/2010/wordprocessingInk" xmlns:wne="http://schemas.microsoft.com/office/word/2006/wordml" xmlns:wps="http://schemas.microsoft.com/office/word/2010/wordprocessingShape" mc:Ignorable="w14 w15 w16se w16cid w16 w16cex w16sdtdh wp14">
   <w:abstractNum w:abstractNumId="0" w15:restartNumberingAfterBreak="0">
     <w:nsid w:val="12F90E64"/>
     <w:multiLevelType w:val="hybridMultilevel"/>
@@ -2566,7 +2588,7 @@
 </file>
 
 <file path=word/styles.xml><?xml version="1.0" encoding="utf-8"?>
-<w:styles xmlns:mc="http://schemas.openxmlformats.org/markup-compatibility/2006" xmlns:r="http://schemas.openxmlformats.org/officeDocument/2006/relationships" xmlns:w="http://schemas.openxmlformats.org/wordprocessingml/2006/main" xmlns:w14="http://schemas.microsoft.com/office/word/2010/wordml" xmlns:w15="http://schemas.microsoft.com/office/word/2012/wordml" xmlns:w16cex="http://schemas.microsoft.com/office/word/2018/wordml/cex" xmlns:w16cid="http://schemas.microsoft.com/office/word/2016/wordml/cid" xmlns:w16="http://schemas.microsoft.com/office/word/2018/wordml" xmlns:w16du="http://schemas.microsoft.com/office/word/2023/wordml/word16du" xmlns:w16sdtdh="http://schemas.microsoft.com/office/word/2020/wordml/sdtdatahash" xmlns:w16se="http://schemas.microsoft.com/office/word/2015/wordml/symex" mc:Ignorable="w14 w15 w16se w16cid w16 w16cex w16sdtdh w16du">
+<w:styles xmlns:mc="http://schemas.openxmlformats.org/markup-compatibility/2006" xmlns:r="http://schemas.openxmlformats.org/officeDocument/2006/relationships" xmlns:w="http://schemas.openxmlformats.org/wordprocessingml/2006/main" xmlns:w14="http://schemas.microsoft.com/office/word/2010/wordml" xmlns:w15="http://schemas.microsoft.com/office/word/2012/wordml" xmlns:w16cex="http://schemas.microsoft.com/office/word/2018/wordml/cex" xmlns:w16cid="http://schemas.microsoft.com/office/word/2016/wordml/cid" xmlns:w16="http://schemas.microsoft.com/office/word/2018/wordml" xmlns:w16sdtdh="http://schemas.microsoft.com/office/word/2020/wordml/sdtdatahash" xmlns:w16se="http://schemas.microsoft.com/office/word/2015/wordml/symex" mc:Ignorable="w14 w15 w16se w16cid w16 w16cex w16sdtdh">
   <w:docDefaults>
     <w:rPrDefault>
       <w:rPr>
@@ -2969,6 +2991,7 @@
   <w:style w:type="character" w:default="1" w:styleId="DefaultParagraphFont">
     <w:name w:val="Default Paragraph Font"/>
     <w:uiPriority w:val="1"/>
+    <w:semiHidden/>
     <w:unhideWhenUsed/>
   </w:style>
   <w:style w:type="table" w:default="1" w:styleId="TableNormal">

</xml_diff>